<commit_message>
writes to word documents
</commit_message>
<xml_diff>
--- a/assets/group_sheets/3.docx
+++ b/assets/group_sheets/3.docx
@@ -30,13 +30,13 @@
         <w:tblLook w:val="01E0" w:firstRow="1" w:lastRow="1" w:firstColumn="1" w:lastColumn="1" w:noHBand="0" w:noVBand="0"/>
       </w:tblPr>
       <w:tblGrid>
-        <w:gridCol w:w="8364"/>
-        <w:gridCol w:w="2268"/>
+        <w:gridCol w:w="8075"/>
+        <w:gridCol w:w="2557"/>
       </w:tblGrid>
       <w:tr>
         <w:tc>
           <w:tcPr>
-            <w:tcW w:w="8364" w:type="dxa"/>
+            <w:tcW w:w="8075" w:type="dxa"/>
           </w:tcPr>
           <w:p>
             <w:pPr>
@@ -52,11 +52,41 @@
               </w:rPr>
               <w:t>Tournament:</w:t>
             </w:r>
-          </w:p>
-        </w:tc>
-        <w:tc>
-          <w:tcPr>
-            <w:tcW w:w="2268" w:type="dxa"/>
+            <w:r>
+              <w:rPr>
+                <w:sz w:val="28"/>
+                <w:lang w:val="en-US"/>
+              </w:rPr>
+              <w:t xml:space="preserve"> </w:t>
+            </w:r>
+            <w:r>
+              <w:rPr>
+                <w:sz w:val="28"/>
+                <w:lang w:val="en-US"/>
+              </w:rPr>
+              <w:t>{{</w:t>
+            </w:r>
+            <w:proofErr w:type="spellStart"/>
+            <w:r>
+              <w:rPr>
+                <w:sz w:val="28"/>
+                <w:lang w:val="en-US"/>
+              </w:rPr>
+              <w:t>competition_name</w:t>
+            </w:r>
+            <w:proofErr w:type="spellEnd"/>
+            <w:r>
+              <w:rPr>
+                <w:sz w:val="28"/>
+                <w:lang w:val="en-US"/>
+              </w:rPr>
+              <w:t>}}</w:t>
+            </w:r>
+          </w:p>
+        </w:tc>
+        <w:tc>
+          <w:tcPr>
+            <w:tcW w:w="2557" w:type="dxa"/>
           </w:tcPr>
           <w:p>
             <w:pPr>
@@ -78,7 +108,7 @@
       <w:tr>
         <w:tc>
           <w:tcPr>
-            <w:tcW w:w="8364" w:type="dxa"/>
+            <w:tcW w:w="8075" w:type="dxa"/>
           </w:tcPr>
           <w:p>
             <w:pPr>
@@ -94,11 +124,41 @@
               </w:rPr>
               <w:t>Event:</w:t>
             </w:r>
-          </w:p>
-        </w:tc>
-        <w:tc>
-          <w:tcPr>
-            <w:tcW w:w="2268" w:type="dxa"/>
+            <w:r>
+              <w:rPr>
+                <w:sz w:val="28"/>
+                <w:lang w:val="en-US"/>
+              </w:rPr>
+              <w:t xml:space="preserve"> </w:t>
+            </w:r>
+            <w:r>
+              <w:rPr>
+                <w:sz w:val="28"/>
+                <w:lang w:val="en-US"/>
+              </w:rPr>
+              <w:t>{{</w:t>
+            </w:r>
+            <w:proofErr w:type="spellStart"/>
+            <w:r>
+              <w:rPr>
+                <w:sz w:val="28"/>
+                <w:lang w:val="en-US"/>
+              </w:rPr>
+              <w:t>event_name</w:t>
+            </w:r>
+            <w:proofErr w:type="spellEnd"/>
+            <w:r>
+              <w:rPr>
+                <w:sz w:val="28"/>
+                <w:lang w:val="en-US"/>
+              </w:rPr>
+              <w:t>}}</w:t>
+            </w:r>
+          </w:p>
+        </w:tc>
+        <w:tc>
+          <w:tcPr>
+            <w:tcW w:w="2557" w:type="dxa"/>
           </w:tcPr>
           <w:p>
             <w:pPr>
@@ -120,20 +180,64 @@
       <w:tr>
         <w:tc>
           <w:tcPr>
-            <w:tcW w:w="8364" w:type="dxa"/>
+            <w:tcW w:w="8075" w:type="dxa"/>
           </w:tcPr>
           <w:p>
             <w:pPr>
               <w:pStyle w:val="NoSpacing"/>
               <w:rPr>
-                <w:lang w:val="en-US"/>
-              </w:rPr>
-            </w:pPr>
-          </w:p>
-        </w:tc>
-        <w:tc>
-          <w:tcPr>
-            <w:tcW w:w="2268" w:type="dxa"/>
+                <w:sz w:val="28"/>
+                <w:szCs w:val="28"/>
+                <w:lang w:val="en-US"/>
+              </w:rPr>
+            </w:pPr>
+            <w:r>
+              <w:rPr>
+                <w:sz w:val="28"/>
+                <w:szCs w:val="28"/>
+                <w:lang w:val="en-US"/>
+              </w:rPr>
+              <w:t xml:space="preserve">Group: </w:t>
+            </w:r>
+            <w:r>
+              <w:rPr>
+                <w:sz w:val="28"/>
+                <w:szCs w:val="28"/>
+                <w:lang w:val="en-US"/>
+              </w:rPr>
+              <w:t>{{</w:t>
+            </w:r>
+            <w:proofErr w:type="spellStart"/>
+            <w:r>
+              <w:rPr>
+                <w:sz w:val="28"/>
+                <w:szCs w:val="28"/>
+                <w:lang w:val="en-US"/>
+              </w:rPr>
+              <w:t>group_</w:t>
+            </w:r>
+            <w:r>
+              <w:rPr>
+                <w:sz w:val="28"/>
+                <w:szCs w:val="28"/>
+                <w:lang w:val="en-US"/>
+              </w:rPr>
+              <w:t>number</w:t>
+            </w:r>
+            <w:proofErr w:type="spellEnd"/>
+            <w:r>
+              <w:rPr>
+                <w:sz w:val="28"/>
+                <w:szCs w:val="28"/>
+                <w:lang w:val="en-US"/>
+              </w:rPr>
+              <w:t>}}</w:t>
+            </w:r>
+          </w:p>
+        </w:tc>
+        <w:tc>
+          <w:tcPr>
+            <w:tcW w:w="2557" w:type="dxa"/>
           </w:tcPr>
           <w:p>
             <w:pPr>
@@ -148,6 +252,36 @@
                 <w:lang w:val="en-US"/>
               </w:rPr>
               <w:t>Date:</w:t>
+            </w:r>
+            <w:r>
+              <w:rPr>
+                <w:sz w:val="28"/>
+                <w:lang w:val="en-US"/>
+              </w:rPr>
+              <w:t xml:space="preserve"> </w:t>
+            </w:r>
+            <w:r>
+              <w:rPr>
+                <w:sz w:val="28"/>
+                <w:lang w:val="en-US"/>
+              </w:rPr>
+              <w:t>{{</w:t>
+            </w:r>
+            <w:proofErr w:type="spellStart"/>
+            <w:r>
+              <w:rPr>
+                <w:sz w:val="28"/>
+                <w:lang w:val="en-US"/>
+              </w:rPr>
+              <w:t>event_date</w:t>
+            </w:r>
+            <w:proofErr w:type="spellEnd"/>
+            <w:r>
+              <w:rPr>
+                <w:sz w:val="28"/>
+                <w:lang w:val="en-US"/>
+              </w:rPr>
+              <w:t>}}</w:t>
             </w:r>
           </w:p>
         </w:tc>
@@ -573,7 +707,7 @@
                 <w:tab w:val="left" w:pos="851"/>
               </w:tabs>
               <w:suppressAutoHyphens/>
-              <w:jc w:val="both"/>
+              <w:jc w:val="center"/>
               <w:rPr>
                 <w:rFonts w:asciiTheme="minorHAnsi" w:hAnsiTheme="minorHAnsi" w:cs="Arial"/>
                 <w:b/>
@@ -582,6 +716,38 @@
                 <w:lang w:val="en-US"/>
               </w:rPr>
             </w:pPr>
+            <w:r>
+              <w:rPr>
+                <w:rFonts w:asciiTheme="minorHAnsi" w:hAnsiTheme="minorHAnsi" w:cs="Arial"/>
+                <w:b/>
+                <w:sz w:val="28"/>
+                <w:szCs w:val="28"/>
+                <w:lang w:val="en-US"/>
+              </w:rPr>
+              <w:t>{{</w:t>
+            </w:r>
+            <w:proofErr w:type="spellStart"/>
+            <w:r>
+              <w:rPr>
+                <w:rFonts w:asciiTheme="minorHAnsi" w:hAnsiTheme="minorHAnsi" w:cs="Arial"/>
+                <w:b/>
+                <w:sz w:val="28"/>
+                <w:szCs w:val="28"/>
+                <w:lang w:val="en-US"/>
+              </w:rPr>
+              <w:t>codA</w:t>
+            </w:r>
+            <w:proofErr w:type="spellEnd"/>
+            <w:r>
+              <w:rPr>
+                <w:rFonts w:asciiTheme="minorHAnsi" w:hAnsiTheme="minorHAnsi" w:cs="Arial"/>
+                <w:b/>
+                <w:sz w:val="28"/>
+                <w:szCs w:val="28"/>
+                <w:lang w:val="en-US"/>
+              </w:rPr>
+              <w:t>}}</w:t>
+            </w:r>
           </w:p>
         </w:tc>
         <w:tc>
@@ -604,6 +770,32 @@
                 <w:sz w:val="28"/>
               </w:rPr>
             </w:pPr>
+            <w:r>
+              <w:rPr>
+                <w:rFonts w:asciiTheme="minorHAnsi" w:hAnsiTheme="minorHAnsi" w:cs="Arial"/>
+                <w:b/>
+                <w:sz w:val="28"/>
+              </w:rPr>
+              <w:t>{{</w:t>
+            </w:r>
+            <w:proofErr w:type="spellStart"/>
+            <w:r>
+              <w:rPr>
+                <w:rFonts w:asciiTheme="minorHAnsi" w:hAnsiTheme="minorHAnsi" w:cs="Arial"/>
+                <w:b/>
+                <w:sz w:val="28"/>
+              </w:rPr>
+              <w:t>PlayerA</w:t>
+            </w:r>
+            <w:proofErr w:type="spellEnd"/>
+            <w:r>
+              <w:rPr>
+                <w:rFonts w:asciiTheme="minorHAnsi" w:hAnsiTheme="minorHAnsi" w:cs="Arial"/>
+                <w:b/>
+                <w:sz w:val="28"/>
+              </w:rPr>
+              <w:t>}}</w:t>
+            </w:r>
           </w:p>
         </w:tc>
         <w:tc>
@@ -622,10 +814,36 @@
               <w:jc w:val="center"/>
               <w:rPr>
                 <w:rFonts w:asciiTheme="minorHAnsi" w:hAnsiTheme="minorHAnsi" w:cs="Arial"/>
-                <w:b/>
-                <w:sz w:val="28"/>
-              </w:rPr>
-            </w:pPr>
+                <w:bCs/>
+                <w:sz w:val="28"/>
+              </w:rPr>
+            </w:pPr>
+            <w:r>
+              <w:rPr>
+                <w:rFonts w:asciiTheme="minorHAnsi" w:hAnsiTheme="minorHAnsi" w:cs="Arial"/>
+                <w:bCs/>
+                <w:sz w:val="28"/>
+              </w:rPr>
+              <w:t>{{</w:t>
+            </w:r>
+            <w:proofErr w:type="spellStart"/>
+            <w:r>
+              <w:rPr>
+                <w:rFonts w:asciiTheme="minorHAnsi" w:hAnsiTheme="minorHAnsi" w:cs="Arial"/>
+                <w:bCs/>
+                <w:sz w:val="28"/>
+              </w:rPr>
+              <w:t>cA</w:t>
+            </w:r>
+            <w:proofErr w:type="spellEnd"/>
+            <w:r>
+              <w:rPr>
+                <w:rFonts w:asciiTheme="minorHAnsi" w:hAnsiTheme="minorHAnsi" w:cs="Arial"/>
+                <w:bCs/>
+                <w:sz w:val="28"/>
+              </w:rPr>
+              <w:t>}}</w:t>
+            </w:r>
           </w:p>
         </w:tc>
         <w:tc>
@@ -885,7 +1103,7 @@
                 <w:tab w:val="left" w:pos="851"/>
               </w:tabs>
               <w:suppressAutoHyphens/>
-              <w:jc w:val="both"/>
+              <w:jc w:val="center"/>
               <w:rPr>
                 <w:rFonts w:asciiTheme="minorHAnsi" w:hAnsiTheme="minorHAnsi" w:cs="Arial"/>
                 <w:b/>
@@ -894,6 +1112,38 @@
                 <w:lang w:val="en-US"/>
               </w:rPr>
             </w:pPr>
+            <w:r>
+              <w:rPr>
+                <w:rFonts w:asciiTheme="minorHAnsi" w:hAnsiTheme="minorHAnsi" w:cs="Arial"/>
+                <w:b/>
+                <w:sz w:val="28"/>
+                <w:szCs w:val="28"/>
+                <w:lang w:val="en-US"/>
+              </w:rPr>
+              <w:t>{{</w:t>
+            </w:r>
+            <w:proofErr w:type="spellStart"/>
+            <w:r>
+              <w:rPr>
+                <w:rFonts w:asciiTheme="minorHAnsi" w:hAnsiTheme="minorHAnsi" w:cs="Arial"/>
+                <w:b/>
+                <w:sz w:val="28"/>
+                <w:szCs w:val="28"/>
+                <w:lang w:val="en-US"/>
+              </w:rPr>
+              <w:t>codB</w:t>
+            </w:r>
+            <w:proofErr w:type="spellEnd"/>
+            <w:r>
+              <w:rPr>
+                <w:rFonts w:asciiTheme="minorHAnsi" w:hAnsiTheme="minorHAnsi" w:cs="Arial"/>
+                <w:b/>
+                <w:sz w:val="28"/>
+                <w:szCs w:val="28"/>
+                <w:lang w:val="en-US"/>
+              </w:rPr>
+              <w:t>}}</w:t>
+            </w:r>
           </w:p>
         </w:tc>
         <w:tc>
@@ -916,6 +1166,32 @@
                 <w:sz w:val="28"/>
               </w:rPr>
             </w:pPr>
+            <w:r>
+              <w:rPr>
+                <w:rFonts w:asciiTheme="minorHAnsi" w:hAnsiTheme="minorHAnsi" w:cs="Arial"/>
+                <w:b/>
+                <w:sz w:val="28"/>
+              </w:rPr>
+              <w:t>{{</w:t>
+            </w:r>
+            <w:proofErr w:type="spellStart"/>
+            <w:r>
+              <w:rPr>
+                <w:rFonts w:asciiTheme="minorHAnsi" w:hAnsiTheme="minorHAnsi" w:cs="Arial"/>
+                <w:b/>
+                <w:sz w:val="28"/>
+              </w:rPr>
+              <w:t>PlayerB</w:t>
+            </w:r>
+            <w:proofErr w:type="spellEnd"/>
+            <w:r>
+              <w:rPr>
+                <w:rFonts w:asciiTheme="minorHAnsi" w:hAnsiTheme="minorHAnsi" w:cs="Arial"/>
+                <w:b/>
+                <w:sz w:val="28"/>
+              </w:rPr>
+              <w:t>}}</w:t>
+            </w:r>
           </w:p>
         </w:tc>
         <w:tc>
@@ -934,10 +1210,36 @@
               <w:jc w:val="center"/>
               <w:rPr>
                 <w:rFonts w:asciiTheme="minorHAnsi" w:hAnsiTheme="minorHAnsi" w:cs="Arial"/>
-                <w:b/>
-                <w:sz w:val="28"/>
-              </w:rPr>
-            </w:pPr>
+                <w:bCs/>
+                <w:sz w:val="28"/>
+              </w:rPr>
+            </w:pPr>
+            <w:r>
+              <w:rPr>
+                <w:rFonts w:asciiTheme="minorHAnsi" w:hAnsiTheme="minorHAnsi" w:cs="Arial"/>
+                <w:bCs/>
+                <w:sz w:val="28"/>
+              </w:rPr>
+              <w:t>{{</w:t>
+            </w:r>
+            <w:proofErr w:type="spellStart"/>
+            <w:r>
+              <w:rPr>
+                <w:rFonts w:asciiTheme="minorHAnsi" w:hAnsiTheme="minorHAnsi" w:cs="Arial"/>
+                <w:bCs/>
+                <w:sz w:val="28"/>
+              </w:rPr>
+              <w:t>cB</w:t>
+            </w:r>
+            <w:proofErr w:type="spellEnd"/>
+            <w:r>
+              <w:rPr>
+                <w:rFonts w:asciiTheme="minorHAnsi" w:hAnsiTheme="minorHAnsi" w:cs="Arial"/>
+                <w:bCs/>
+                <w:sz w:val="28"/>
+              </w:rPr>
+              <w:t>}}</w:t>
+            </w:r>
           </w:p>
         </w:tc>
         <w:tc>
@@ -1197,7 +1499,7 @@
                 <w:tab w:val="left" w:pos="851"/>
               </w:tabs>
               <w:suppressAutoHyphens/>
-              <w:jc w:val="both"/>
+              <w:jc w:val="center"/>
               <w:rPr>
                 <w:rFonts w:asciiTheme="minorHAnsi" w:hAnsiTheme="minorHAnsi" w:cs="Arial"/>
                 <w:b/>
@@ -1206,6 +1508,38 @@
                 <w:lang w:val="en-US"/>
               </w:rPr>
             </w:pPr>
+            <w:r>
+              <w:rPr>
+                <w:rFonts w:asciiTheme="minorHAnsi" w:hAnsiTheme="minorHAnsi" w:cs="Arial"/>
+                <w:b/>
+                <w:sz w:val="28"/>
+                <w:szCs w:val="28"/>
+                <w:lang w:val="en-US"/>
+              </w:rPr>
+              <w:t>{{</w:t>
+            </w:r>
+            <w:proofErr w:type="spellStart"/>
+            <w:r>
+              <w:rPr>
+                <w:rFonts w:asciiTheme="minorHAnsi" w:hAnsiTheme="minorHAnsi" w:cs="Arial"/>
+                <w:b/>
+                <w:sz w:val="28"/>
+                <w:szCs w:val="28"/>
+                <w:lang w:val="en-US"/>
+              </w:rPr>
+              <w:t>codC</w:t>
+            </w:r>
+            <w:proofErr w:type="spellEnd"/>
+            <w:r>
+              <w:rPr>
+                <w:rFonts w:asciiTheme="minorHAnsi" w:hAnsiTheme="minorHAnsi" w:cs="Arial"/>
+                <w:b/>
+                <w:sz w:val="28"/>
+                <w:szCs w:val="28"/>
+                <w:lang w:val="en-US"/>
+              </w:rPr>
+              <w:t>}}</w:t>
+            </w:r>
           </w:p>
           <w:p>
             <w:pPr>
@@ -1214,7 +1548,7 @@
                 <w:tab w:val="left" w:pos="851"/>
               </w:tabs>
               <w:suppressAutoHyphens/>
-              <w:jc w:val="both"/>
+              <w:jc w:val="center"/>
               <w:rPr>
                 <w:rFonts w:asciiTheme="minorHAnsi" w:hAnsiTheme="minorHAnsi" w:cs="Arial"/>
                 <w:b/>
@@ -1231,7 +1565,7 @@
                 <w:tab w:val="left" w:pos="851"/>
               </w:tabs>
               <w:suppressAutoHyphens/>
-              <w:jc w:val="both"/>
+              <w:jc w:val="center"/>
               <w:rPr>
                 <w:rFonts w:asciiTheme="minorHAnsi" w:hAnsiTheme="minorHAnsi" w:cs="Arial"/>
                 <w:b/>
@@ -1262,6 +1596,32 @@
                 <w:sz w:val="28"/>
               </w:rPr>
             </w:pPr>
+            <w:r>
+              <w:rPr>
+                <w:rFonts w:asciiTheme="minorHAnsi" w:hAnsiTheme="minorHAnsi" w:cs="Arial"/>
+                <w:b/>
+                <w:sz w:val="28"/>
+              </w:rPr>
+              <w:t>{{</w:t>
+            </w:r>
+            <w:proofErr w:type="spellStart"/>
+            <w:r>
+              <w:rPr>
+                <w:rFonts w:asciiTheme="minorHAnsi" w:hAnsiTheme="minorHAnsi" w:cs="Arial"/>
+                <w:b/>
+                <w:sz w:val="28"/>
+              </w:rPr>
+              <w:t>PlayerC</w:t>
+            </w:r>
+            <w:proofErr w:type="spellEnd"/>
+            <w:r>
+              <w:rPr>
+                <w:rFonts w:asciiTheme="minorHAnsi" w:hAnsiTheme="minorHAnsi" w:cs="Arial"/>
+                <w:b/>
+                <w:sz w:val="28"/>
+              </w:rPr>
+              <w:t>}}</w:t>
+            </w:r>
           </w:p>
         </w:tc>
         <w:tc>
@@ -1280,10 +1640,36 @@
               <w:jc w:val="center"/>
               <w:rPr>
                 <w:rFonts w:asciiTheme="minorHAnsi" w:hAnsiTheme="minorHAnsi" w:cs="Arial"/>
-                <w:b/>
-                <w:sz w:val="28"/>
-              </w:rPr>
-            </w:pPr>
+                <w:bCs/>
+                <w:sz w:val="28"/>
+              </w:rPr>
+            </w:pPr>
+            <w:r>
+              <w:rPr>
+                <w:rFonts w:asciiTheme="minorHAnsi" w:hAnsiTheme="minorHAnsi" w:cs="Arial"/>
+                <w:bCs/>
+                <w:sz w:val="28"/>
+              </w:rPr>
+              <w:t>{{</w:t>
+            </w:r>
+            <w:proofErr w:type="spellStart"/>
+            <w:r>
+              <w:rPr>
+                <w:rFonts w:asciiTheme="minorHAnsi" w:hAnsiTheme="minorHAnsi" w:cs="Arial"/>
+                <w:bCs/>
+                <w:sz w:val="28"/>
+              </w:rPr>
+              <w:t>cC</w:t>
+            </w:r>
+            <w:proofErr w:type="spellEnd"/>
+            <w:r>
+              <w:rPr>
+                <w:rFonts w:asciiTheme="minorHAnsi" w:hAnsiTheme="minorHAnsi" w:cs="Arial"/>
+                <w:bCs/>
+                <w:sz w:val="28"/>
+              </w:rPr>
+              <w:t>}}</w:t>
+            </w:r>
           </w:p>
         </w:tc>
         <w:tc>
@@ -2008,13 +2394,43 @@
                 <w:tab w:val="left" w:pos="770"/>
                 <w:tab w:val="right" w:pos="4739"/>
               </w:tabs>
-              <w:rPr>
-                <w:rFonts w:asciiTheme="minorHAnsi" w:hAnsiTheme="minorHAnsi" w:cs="Arial"/>
-                <w:sz w:val="28"/>
-                <w:szCs w:val="28"/>
-                <w:lang w:val="en-US"/>
-              </w:rPr>
-            </w:pPr>
+              <w:jc w:val="center"/>
+              <w:rPr>
+                <w:rFonts w:asciiTheme="minorHAnsi" w:hAnsiTheme="minorHAnsi" w:cs="Arial"/>
+                <w:sz w:val="28"/>
+                <w:szCs w:val="28"/>
+                <w:lang w:val="en-US"/>
+              </w:rPr>
+            </w:pPr>
+            <w:r>
+              <w:rPr>
+                <w:rFonts w:asciiTheme="minorHAnsi" w:hAnsiTheme="minorHAnsi" w:cs="Arial"/>
+                <w:sz w:val="28"/>
+                <w:szCs w:val="28"/>
+                <w:lang w:val="en-US"/>
+              </w:rPr>
+              <w:t>{{</w:t>
+            </w:r>
+            <w:proofErr w:type="spellStart"/>
+            <w:r>
+              <w:rPr>
+                <w:rFonts w:asciiTheme="minorHAnsi" w:hAnsiTheme="minorHAnsi" w:cs="Arial"/>
+                <w:sz w:val="28"/>
+                <w:szCs w:val="28"/>
+                <w:lang w:val="en-US"/>
+              </w:rPr>
+              <w:t>codA</w:t>
+            </w:r>
+            <w:proofErr w:type="spellEnd"/>
+            <w:r>
+              <w:rPr>
+                <w:rFonts w:asciiTheme="minorHAnsi" w:hAnsiTheme="minorHAnsi" w:cs="Arial"/>
+                <w:sz w:val="28"/>
+                <w:szCs w:val="28"/>
+                <w:lang w:val="en-US"/>
+              </w:rPr>
+              <w:t>}}</w:t>
+            </w:r>
           </w:p>
         </w:tc>
         <w:tc>
@@ -2043,6 +2459,44 @@
                 <w:lang w:val="en-US"/>
               </w:rPr>
             </w:pPr>
+            <w:r>
+              <w:rPr>
+                <w:rFonts w:asciiTheme="minorHAnsi" w:hAnsiTheme="minorHAnsi" w:cs="Arial"/>
+                <w:sz w:val="28"/>
+                <w:szCs w:val="28"/>
+                <w:lang w:val="en-US"/>
+              </w:rPr>
+              <w:t xml:space="preserve"> </w:t>
+            </w:r>
+            <w:r>
+              <w:rPr>
+                <w:rFonts w:asciiTheme="minorHAnsi" w:hAnsiTheme="minorHAnsi" w:cs="Arial"/>
+                <w:sz w:val="28"/>
+                <w:szCs w:val="28"/>
+                <w:lang w:val="en-US"/>
+              </w:rPr>
+              <w:t>{{</w:t>
+            </w:r>
+            <w:proofErr w:type="spellStart"/>
+            <w:r>
+              <w:rPr>
+                <w:rFonts w:asciiTheme="minorHAnsi" w:hAnsiTheme="minorHAnsi" w:cs="Arial"/>
+                <w:sz w:val="28"/>
+                <w:szCs w:val="28"/>
+                <w:lang w:val="en-US"/>
+              </w:rPr>
+              <w:t>PlayerA</w:t>
+            </w:r>
+            <w:proofErr w:type="spellEnd"/>
+            <w:r>
+              <w:rPr>
+                <w:rFonts w:asciiTheme="minorHAnsi" w:hAnsiTheme="minorHAnsi" w:cs="Arial"/>
+                <w:sz w:val="28"/>
+                <w:szCs w:val="28"/>
+                <w:lang w:val="en-US"/>
+              </w:rPr>
+              <w:t>}}</w:t>
+            </w:r>
           </w:p>
         </w:tc>
         <w:tc>
@@ -2338,12 +2792,43 @@
                 <w:tab w:val="left" w:pos="770"/>
                 <w:tab w:val="right" w:pos="4739"/>
               </w:tabs>
-              <w:rPr>
-                <w:rFonts w:asciiTheme="minorHAnsi" w:hAnsiTheme="minorHAnsi" w:cs="Arial"/>
-                <w:sz w:val="28"/>
-                <w:szCs w:val="28"/>
-              </w:rPr>
-            </w:pPr>
+              <w:jc w:val="center"/>
+              <w:rPr>
+                <w:rFonts w:asciiTheme="minorHAnsi" w:hAnsiTheme="minorHAnsi" w:cs="Arial"/>
+                <w:color w:val="auto"/>
+                <w:sz w:val="28"/>
+                <w:szCs w:val="28"/>
+              </w:rPr>
+            </w:pPr>
+            <w:r>
+              <w:rPr>
+                <w:rFonts w:asciiTheme="minorHAnsi" w:hAnsiTheme="minorHAnsi" w:cs="Arial"/>
+                <w:color w:val="auto"/>
+                <w:sz w:val="28"/>
+                <w:szCs w:val="28"/>
+              </w:rPr>
+              <w:t>{{</w:t>
+            </w:r>
+            <w:proofErr w:type="spellStart"/>
+            <w:r>
+              <w:rPr>
+                <w:rFonts w:asciiTheme="minorHAnsi" w:hAnsiTheme="minorHAnsi" w:cs="Arial"/>
+                <w:color w:val="auto"/>
+                <w:sz w:val="28"/>
+                <w:szCs w:val="28"/>
+              </w:rPr>
+              <w:t>codC</w:t>
+            </w:r>
+            <w:proofErr w:type="spellEnd"/>
+            <w:r>
+              <w:rPr>
+                <w:rFonts w:asciiTheme="minorHAnsi" w:hAnsiTheme="minorHAnsi" w:cs="Arial"/>
+                <w:color w:val="auto"/>
+                <w:sz w:val="28"/>
+                <w:szCs w:val="28"/>
+              </w:rPr>
+              <w:t>}}</w:t>
+            </w:r>
           </w:p>
         </w:tc>
         <w:tc>
@@ -2368,10 +2853,49 @@
               </w:tabs>
               <w:rPr>
                 <w:rFonts w:asciiTheme="minorHAnsi" w:hAnsiTheme="minorHAnsi" w:cs="Arial"/>
-                <w:sz w:val="28"/>
-                <w:szCs w:val="28"/>
-              </w:rPr>
-            </w:pPr>
+                <w:color w:val="auto"/>
+                <w:sz w:val="28"/>
+                <w:szCs w:val="28"/>
+              </w:rPr>
+            </w:pPr>
+            <w:r>
+              <w:rPr>
+                <w:rFonts w:asciiTheme="minorHAnsi" w:hAnsiTheme="minorHAnsi" w:cs="Arial"/>
+                <w:color w:val="auto"/>
+                <w:sz w:val="28"/>
+                <w:szCs w:val="28"/>
+              </w:rPr>
+              <w:t xml:space="preserve"> </w:t>
+            </w:r>
+            <w:r>
+              <w:rPr>
+                <w:rFonts w:asciiTheme="minorHAnsi" w:hAnsiTheme="minorHAnsi" w:cs="Arial"/>
+                <w:color w:val="auto"/>
+                <w:sz w:val="28"/>
+                <w:szCs w:val="28"/>
+              </w:rPr>
+              <w:t>{{</w:t>
+            </w:r>
+            <w:proofErr w:type="spellStart"/>
+            <w:r>
+              <w:rPr>
+                <w:rFonts w:asciiTheme="minorHAnsi" w:hAnsiTheme="minorHAnsi" w:cs="Arial"/>
+                <w:color w:val="auto"/>
+                <w:sz w:val="28"/>
+                <w:szCs w:val="28"/>
+              </w:rPr>
+              <w:t>PlayerC</w:t>
+            </w:r>
+            <w:proofErr w:type="spellEnd"/>
+            <w:r>
+              <w:rPr>
+                <w:rFonts w:asciiTheme="minorHAnsi" w:hAnsiTheme="minorHAnsi" w:cs="Arial"/>
+                <w:color w:val="auto"/>
+                <w:sz w:val="28"/>
+                <w:szCs w:val="28"/>
+              </w:rPr>
+              <w:t>}}</w:t>
+            </w:r>
           </w:p>
         </w:tc>
         <w:tc>
@@ -2660,13 +3184,43 @@
                 <w:tab w:val="left" w:pos="770"/>
                 <w:tab w:val="right" w:pos="4739"/>
               </w:tabs>
-              <w:rPr>
-                <w:rFonts w:asciiTheme="minorHAnsi" w:hAnsiTheme="minorHAnsi" w:cs="Arial"/>
-                <w:sz w:val="28"/>
-                <w:szCs w:val="28"/>
-                <w:lang w:val="en-US"/>
-              </w:rPr>
-            </w:pPr>
+              <w:jc w:val="center"/>
+              <w:rPr>
+                <w:rFonts w:asciiTheme="minorHAnsi" w:hAnsiTheme="minorHAnsi" w:cs="Arial"/>
+                <w:sz w:val="28"/>
+                <w:szCs w:val="28"/>
+                <w:lang w:val="en-US"/>
+              </w:rPr>
+            </w:pPr>
+            <w:r>
+              <w:rPr>
+                <w:rFonts w:asciiTheme="minorHAnsi" w:hAnsiTheme="minorHAnsi" w:cs="Arial"/>
+                <w:sz w:val="28"/>
+                <w:szCs w:val="28"/>
+                <w:lang w:val="en-US"/>
+              </w:rPr>
+              <w:t>{{</w:t>
+            </w:r>
+            <w:proofErr w:type="spellStart"/>
+            <w:r>
+              <w:rPr>
+                <w:rFonts w:asciiTheme="minorHAnsi" w:hAnsiTheme="minorHAnsi" w:cs="Arial"/>
+                <w:sz w:val="28"/>
+                <w:szCs w:val="28"/>
+                <w:lang w:val="en-US"/>
+              </w:rPr>
+              <w:t>codB</w:t>
+            </w:r>
+            <w:proofErr w:type="spellEnd"/>
+            <w:r>
+              <w:rPr>
+                <w:rFonts w:asciiTheme="minorHAnsi" w:hAnsiTheme="minorHAnsi" w:cs="Arial"/>
+                <w:sz w:val="28"/>
+                <w:szCs w:val="28"/>
+                <w:lang w:val="en-US"/>
+              </w:rPr>
+              <w:t>}}</w:t>
+            </w:r>
           </w:p>
         </w:tc>
         <w:tc>
@@ -2695,6 +3249,44 @@
                 <w:lang w:val="en-US"/>
               </w:rPr>
             </w:pPr>
+            <w:r>
+              <w:rPr>
+                <w:rFonts w:asciiTheme="minorHAnsi" w:hAnsiTheme="minorHAnsi" w:cs="Arial"/>
+                <w:sz w:val="28"/>
+                <w:szCs w:val="28"/>
+                <w:lang w:val="en-US"/>
+              </w:rPr>
+              <w:t xml:space="preserve"> </w:t>
+            </w:r>
+            <w:r>
+              <w:rPr>
+                <w:rFonts w:asciiTheme="minorHAnsi" w:hAnsiTheme="minorHAnsi" w:cs="Arial"/>
+                <w:sz w:val="28"/>
+                <w:szCs w:val="28"/>
+                <w:lang w:val="en-US"/>
+              </w:rPr>
+              <w:t>{{</w:t>
+            </w:r>
+            <w:proofErr w:type="spellStart"/>
+            <w:r>
+              <w:rPr>
+                <w:rFonts w:asciiTheme="minorHAnsi" w:hAnsiTheme="minorHAnsi" w:cs="Arial"/>
+                <w:sz w:val="28"/>
+                <w:szCs w:val="28"/>
+                <w:lang w:val="en-US"/>
+              </w:rPr>
+              <w:t>PlayerB</w:t>
+            </w:r>
+            <w:proofErr w:type="spellEnd"/>
+            <w:r>
+              <w:rPr>
+                <w:rFonts w:asciiTheme="minorHAnsi" w:hAnsiTheme="minorHAnsi" w:cs="Arial"/>
+                <w:sz w:val="28"/>
+                <w:szCs w:val="28"/>
+                <w:lang w:val="en-US"/>
+              </w:rPr>
+              <w:t>}}</w:t>
+            </w:r>
           </w:p>
         </w:tc>
         <w:tc>
@@ -2991,12 +3583,43 @@
                 <w:tab w:val="left" w:pos="770"/>
                 <w:tab w:val="right" w:pos="4739"/>
               </w:tabs>
-              <w:rPr>
-                <w:rFonts w:asciiTheme="minorHAnsi" w:hAnsiTheme="minorHAnsi" w:cs="Arial"/>
-                <w:sz w:val="28"/>
-                <w:szCs w:val="28"/>
-              </w:rPr>
-            </w:pPr>
+              <w:jc w:val="center"/>
+              <w:rPr>
+                <w:rFonts w:asciiTheme="minorHAnsi" w:hAnsiTheme="minorHAnsi" w:cs="Arial"/>
+                <w:color w:val="auto"/>
+                <w:sz w:val="28"/>
+                <w:szCs w:val="28"/>
+              </w:rPr>
+            </w:pPr>
+            <w:r>
+              <w:rPr>
+                <w:rFonts w:asciiTheme="minorHAnsi" w:hAnsiTheme="minorHAnsi" w:cs="Arial"/>
+                <w:color w:val="auto"/>
+                <w:sz w:val="28"/>
+                <w:szCs w:val="28"/>
+              </w:rPr>
+              <w:t>{{</w:t>
+            </w:r>
+            <w:proofErr w:type="spellStart"/>
+            <w:r>
+              <w:rPr>
+                <w:rFonts w:asciiTheme="minorHAnsi" w:hAnsiTheme="minorHAnsi" w:cs="Arial"/>
+                <w:color w:val="auto"/>
+                <w:sz w:val="28"/>
+                <w:szCs w:val="28"/>
+              </w:rPr>
+              <w:t>codC</w:t>
+            </w:r>
+            <w:proofErr w:type="spellEnd"/>
+            <w:r>
+              <w:rPr>
+                <w:rFonts w:asciiTheme="minorHAnsi" w:hAnsiTheme="minorHAnsi" w:cs="Arial"/>
+                <w:color w:val="auto"/>
+                <w:sz w:val="28"/>
+                <w:szCs w:val="28"/>
+              </w:rPr>
+              <w:t>}}</w:t>
+            </w:r>
           </w:p>
         </w:tc>
         <w:tc>
@@ -3021,10 +3644,49 @@
               </w:tabs>
               <w:rPr>
                 <w:rFonts w:asciiTheme="minorHAnsi" w:hAnsiTheme="minorHAnsi" w:cs="Arial"/>
-                <w:sz w:val="28"/>
-                <w:szCs w:val="28"/>
-              </w:rPr>
-            </w:pPr>
+                <w:color w:val="auto"/>
+                <w:sz w:val="28"/>
+                <w:szCs w:val="28"/>
+              </w:rPr>
+            </w:pPr>
+            <w:r>
+              <w:rPr>
+                <w:rFonts w:asciiTheme="minorHAnsi" w:hAnsiTheme="minorHAnsi" w:cs="Arial"/>
+                <w:color w:val="auto"/>
+                <w:sz w:val="28"/>
+                <w:szCs w:val="28"/>
+              </w:rPr>
+              <w:t xml:space="preserve"> </w:t>
+            </w:r>
+            <w:r>
+              <w:rPr>
+                <w:rFonts w:asciiTheme="minorHAnsi" w:hAnsiTheme="minorHAnsi" w:cs="Arial"/>
+                <w:color w:val="auto"/>
+                <w:sz w:val="28"/>
+                <w:szCs w:val="28"/>
+              </w:rPr>
+              <w:t>{{</w:t>
+            </w:r>
+            <w:proofErr w:type="spellStart"/>
+            <w:r>
+              <w:rPr>
+                <w:rFonts w:asciiTheme="minorHAnsi" w:hAnsiTheme="minorHAnsi" w:cs="Arial"/>
+                <w:color w:val="auto"/>
+                <w:sz w:val="28"/>
+                <w:szCs w:val="28"/>
+              </w:rPr>
+              <w:t>PlayerC</w:t>
+            </w:r>
+            <w:proofErr w:type="spellEnd"/>
+            <w:r>
+              <w:rPr>
+                <w:rFonts w:asciiTheme="minorHAnsi" w:hAnsiTheme="minorHAnsi" w:cs="Arial"/>
+                <w:color w:val="auto"/>
+                <w:sz w:val="28"/>
+                <w:szCs w:val="28"/>
+              </w:rPr>
+              <w:t>}}</w:t>
+            </w:r>
           </w:p>
         </w:tc>
         <w:tc>
@@ -3311,13 +3973,43 @@
                 <w:tab w:val="left" w:pos="770"/>
                 <w:tab w:val="right" w:pos="4739"/>
               </w:tabs>
-              <w:rPr>
-                <w:rFonts w:asciiTheme="minorHAnsi" w:hAnsiTheme="minorHAnsi" w:cs="Arial"/>
-                <w:sz w:val="28"/>
-                <w:szCs w:val="28"/>
-                <w:lang w:val="en-US"/>
-              </w:rPr>
-            </w:pPr>
+              <w:jc w:val="center"/>
+              <w:rPr>
+                <w:rFonts w:asciiTheme="minorHAnsi" w:hAnsiTheme="minorHAnsi" w:cs="Arial"/>
+                <w:sz w:val="28"/>
+                <w:szCs w:val="28"/>
+                <w:lang w:val="en-US"/>
+              </w:rPr>
+            </w:pPr>
+            <w:r>
+              <w:rPr>
+                <w:rFonts w:asciiTheme="minorHAnsi" w:hAnsiTheme="minorHAnsi" w:cs="Arial"/>
+                <w:sz w:val="28"/>
+                <w:szCs w:val="28"/>
+                <w:lang w:val="en-US"/>
+              </w:rPr>
+              <w:t>{{</w:t>
+            </w:r>
+            <w:proofErr w:type="spellStart"/>
+            <w:r>
+              <w:rPr>
+                <w:rFonts w:asciiTheme="minorHAnsi" w:hAnsiTheme="minorHAnsi" w:cs="Arial"/>
+                <w:sz w:val="28"/>
+                <w:szCs w:val="28"/>
+                <w:lang w:val="en-US"/>
+              </w:rPr>
+              <w:t>CodA</w:t>
+            </w:r>
+            <w:proofErr w:type="spellEnd"/>
+            <w:r>
+              <w:rPr>
+                <w:rFonts w:asciiTheme="minorHAnsi" w:hAnsiTheme="minorHAnsi" w:cs="Arial"/>
+                <w:sz w:val="28"/>
+                <w:szCs w:val="28"/>
+                <w:lang w:val="en-US"/>
+              </w:rPr>
+              <w:t>}}</w:t>
+            </w:r>
           </w:p>
         </w:tc>
         <w:tc>
@@ -3346,6 +4038,44 @@
                 <w:lang w:val="en-US"/>
               </w:rPr>
             </w:pPr>
+            <w:r>
+              <w:rPr>
+                <w:rFonts w:asciiTheme="minorHAnsi" w:hAnsiTheme="minorHAnsi" w:cs="Arial"/>
+                <w:sz w:val="28"/>
+                <w:szCs w:val="28"/>
+                <w:lang w:val="en-US"/>
+              </w:rPr>
+              <w:t xml:space="preserve"> </w:t>
+            </w:r>
+            <w:r>
+              <w:rPr>
+                <w:rFonts w:asciiTheme="minorHAnsi" w:hAnsiTheme="minorHAnsi" w:cs="Arial"/>
+                <w:sz w:val="28"/>
+                <w:szCs w:val="28"/>
+                <w:lang w:val="en-US"/>
+              </w:rPr>
+              <w:t>{{</w:t>
+            </w:r>
+            <w:proofErr w:type="spellStart"/>
+            <w:r>
+              <w:rPr>
+                <w:rFonts w:asciiTheme="minorHAnsi" w:hAnsiTheme="minorHAnsi" w:cs="Arial"/>
+                <w:sz w:val="28"/>
+                <w:szCs w:val="28"/>
+                <w:lang w:val="en-US"/>
+              </w:rPr>
+              <w:t>PlayerA</w:t>
+            </w:r>
+            <w:proofErr w:type="spellEnd"/>
+            <w:r>
+              <w:rPr>
+                <w:rFonts w:asciiTheme="minorHAnsi" w:hAnsiTheme="minorHAnsi" w:cs="Arial"/>
+                <w:sz w:val="28"/>
+                <w:szCs w:val="28"/>
+                <w:lang w:val="en-US"/>
+              </w:rPr>
+              <w:t>}}</w:t>
+            </w:r>
           </w:p>
         </w:tc>
         <w:tc>
@@ -3637,13 +4367,43 @@
                 <w:tab w:val="left" w:pos="770"/>
                 <w:tab w:val="right" w:pos="4739"/>
               </w:tabs>
-              <w:rPr>
-                <w:rFonts w:asciiTheme="minorHAnsi" w:hAnsiTheme="minorHAnsi" w:cs="Arial"/>
-                <w:sz w:val="28"/>
-                <w:szCs w:val="28"/>
-                <w:lang w:val="en-US"/>
-              </w:rPr>
-            </w:pPr>
+              <w:jc w:val="center"/>
+              <w:rPr>
+                <w:rFonts w:asciiTheme="minorHAnsi" w:hAnsiTheme="minorHAnsi" w:cs="Arial"/>
+                <w:sz w:val="28"/>
+                <w:szCs w:val="28"/>
+                <w:lang w:val="en-US"/>
+              </w:rPr>
+            </w:pPr>
+            <w:r>
+              <w:rPr>
+                <w:rFonts w:asciiTheme="minorHAnsi" w:hAnsiTheme="minorHAnsi" w:cs="Arial"/>
+                <w:sz w:val="28"/>
+                <w:szCs w:val="28"/>
+                <w:lang w:val="en-US"/>
+              </w:rPr>
+              <w:t>{{</w:t>
+            </w:r>
+            <w:proofErr w:type="spellStart"/>
+            <w:r>
+              <w:rPr>
+                <w:rFonts w:asciiTheme="minorHAnsi" w:hAnsiTheme="minorHAnsi" w:cs="Arial"/>
+                <w:sz w:val="28"/>
+                <w:szCs w:val="28"/>
+                <w:lang w:val="en-US"/>
+              </w:rPr>
+              <w:t>codB</w:t>
+            </w:r>
+            <w:proofErr w:type="spellEnd"/>
+            <w:r>
+              <w:rPr>
+                <w:rFonts w:asciiTheme="minorHAnsi" w:hAnsiTheme="minorHAnsi" w:cs="Arial"/>
+                <w:sz w:val="28"/>
+                <w:szCs w:val="28"/>
+                <w:lang w:val="en-US"/>
+              </w:rPr>
+              <w:t>}}</w:t>
+            </w:r>
           </w:p>
         </w:tc>
         <w:tc>
@@ -3679,7 +4439,36 @@
                 <w:szCs w:val="28"/>
                 <w:lang w:val="en-US"/>
               </w:rPr>
-              <w:tab/>
+              <w:t xml:space="preserve"> </w:t>
+            </w:r>
+            <w:r>
+              <w:rPr>
+                <w:rFonts w:asciiTheme="minorHAnsi" w:hAnsiTheme="minorHAnsi" w:cs="Arial"/>
+                <w:sz w:val="28"/>
+                <w:szCs w:val="28"/>
+                <w:lang w:val="en-US"/>
+              </w:rPr>
+              <w:t>{{</w:t>
+            </w:r>
+            <w:proofErr w:type="spellStart"/>
+            <w:r>
+              <w:rPr>
+                <w:rFonts w:asciiTheme="minorHAnsi" w:hAnsiTheme="minorHAnsi" w:cs="Arial"/>
+                <w:sz w:val="28"/>
+                <w:szCs w:val="28"/>
+                <w:lang w:val="en-US"/>
+              </w:rPr>
+              <w:t>PlayerB</w:t>
+            </w:r>
+            <w:proofErr w:type="spellEnd"/>
+            <w:r>
+              <w:rPr>
+                <w:rFonts w:asciiTheme="minorHAnsi" w:hAnsiTheme="minorHAnsi" w:cs="Arial"/>
+                <w:sz w:val="28"/>
+                <w:szCs w:val="28"/>
+                <w:lang w:val="en-US"/>
+              </w:rPr>
+              <w:t>}}</w:t>
             </w:r>
           </w:p>
         </w:tc>

</xml_diff>